<commit_message>
Starting on User Creation, must finish admin panel tonight!!!!!!!!!!!!!!!!!!!!!!!!!!
</commit_message>
<xml_diff>
--- a/Documentation/TODO.docx
+++ b/Documentation/TODO.docx
@@ -12,51 +12,104 @@
         <w:rPr>
           <w:color w:val="70AD47" w:themeColor="accent6"/>
         </w:rPr>
-        <w:t xml:space="preserve">The main responsibility of the UWE accommodation office is to provide the necessary help for all the registered students who are entitled and require their accommodation on-campus. The on-campus accommodation comprises of many halls of residence, and each hall has a number of rooms. The accommodation office has a hall manager who supervises the operation of the halls. </w:t>
+        <w:t>The main responsibility of the UWE accommodation office is to provide the necessary help for all the registered students who are entitled and require their accommodation on-campus. The on-campus accommodation comprises of many halls of residence, and each hall has a number of rooms. The accommodation office has a hall manager who supervises the operation of the halls</w:t>
+      </w:r>
+      <w:r>
+        <w:rPr>
+          <w:color w:val="70AD47" w:themeColor="accent6"/>
+        </w:rPr>
+        <w:t xml:space="preserve">. Each hall has a warden who oversees the regular cleaning and maintenance of all the rooms in that hall. </w:t>
+      </w:r>
+      <w:r>
+        <w:rPr>
+          <w:color w:val="70AD47" w:themeColor="accent6"/>
+        </w:rPr>
+        <w:t>Each hall of residence has a name, number, address, telephone number.</w:t>
+      </w:r>
+      <w:r>
+        <w:t xml:space="preserve"> </w:t>
+      </w:r>
+      <w:r>
+        <w:rPr>
+          <w:color w:val="70AD47" w:themeColor="accent6"/>
+        </w:rPr>
+        <w:t xml:space="preserve">The halls provide only single </w:t>
+      </w:r>
+      <w:proofErr w:type="gramStart"/>
+      <w:r>
+        <w:rPr>
+          <w:color w:val="70AD47" w:themeColor="accent6"/>
+        </w:rPr>
+        <w:t>rooms which</w:t>
+      </w:r>
+      <w:proofErr w:type="gramEnd"/>
+      <w:r>
+        <w:rPr>
+          <w:color w:val="70AD47" w:themeColor="accent6"/>
+        </w:rPr>
+        <w:t xml:space="preserve"> have a room number and monthly rent rate. The total number of rooms provided by the accommodation office should also be available. </w:t>
+      </w:r>
+      <w:r>
+        <w:rPr>
+          <w:color w:val="70AD47" w:themeColor="accent6"/>
+        </w:rPr>
+        <w:t xml:space="preserve">The hall number uniquely identifies each room in all of the halls controlled by the accommodation office, and is used when renting a room to a student. The UWE Bristol Accommodation Services allow students renting rooms for the entire 12-month academic year from </w:t>
+      </w:r>
+      <w:r>
+        <w:rPr>
+          <w:color w:val="70AD47" w:themeColor="accent6"/>
+        </w:rPr>
+        <w:t>September to August</w:t>
+      </w:r>
+      <w:r>
+        <w:rPr>
+          <w:color w:val="70AD47" w:themeColor="accent6"/>
+        </w:rPr>
+        <w:t xml:space="preserve">. Each individual rental agreement between a student and the accommodation office is uniquely identified using a lease number. The data stored on each lease includes the lease number, duration of the lease (in months), </w:t>
+      </w:r>
+      <w:proofErr w:type="gramStart"/>
+      <w:r>
+        <w:rPr>
+          <w:color w:val="70AD47" w:themeColor="accent6"/>
+        </w:rPr>
+        <w:t>address</w:t>
+      </w:r>
+      <w:proofErr w:type="gramEnd"/>
+      <w:r>
+        <w:rPr>
+          <w:color w:val="70AD47" w:themeColor="accent6"/>
+        </w:rPr>
+        <w:t xml:space="preserve"> details of the hall, room number, student’s name and ID number.</w:t>
+      </w:r>
+      <w:r>
+        <w:t xml:space="preserve"> </w:t>
+      </w:r>
+      <w:r>
+        <w:rPr>
+          <w:color w:val="70AD47" w:themeColor="accent6"/>
+        </w:rPr>
+        <w:t>The room scheduling is coordinated by the hall manager. That is, the hall manager generates and maintains the room schedule, keeps a record of all the students staying in the halls</w:t>
+      </w:r>
+      <w:r>
+        <w:t xml:space="preserve"> </w:t>
       </w:r>
       <w:r>
         <w:rPr>
           <w:color w:val="FF0000"/>
         </w:rPr>
-        <w:t xml:space="preserve">Each hall has a warden who oversees the regular cleaning and maintenance of all the rooms in that hall. </w:t>
-      </w:r>
-      <w:r>
-        <w:rPr>
-          <w:color w:val="70AD47" w:themeColor="accent6"/>
-        </w:rPr>
-        <w:t>Each hall of residence has a name, number, address, telephone number.</w:t>
-      </w:r>
-      <w:r>
-        <w:t xml:space="preserve"> </w:t>
-      </w:r>
-      <w:r>
-        <w:rPr>
-          <w:color w:val="FF0000"/>
-        </w:rPr>
-        <w:t xml:space="preserve">The halls provide only single </w:t>
-      </w:r>
-      <w:proofErr w:type="gramStart"/>
-      <w:r>
-        <w:rPr>
-          <w:color w:val="FF0000"/>
-        </w:rPr>
-        <w:t>rooms which</w:t>
-      </w:r>
-      <w:proofErr w:type="gramEnd"/>
-      <w:r>
-        <w:rPr>
-          <w:color w:val="FF0000"/>
-        </w:rPr>
-        <w:t xml:space="preserve"> have a room number and monthly rent rate. The total number of rooms provided by the accommodation office should also be available.</w:t>
-      </w:r>
-      <w:r>
-        <w:t xml:space="preserve"> </w:t>
-      </w:r>
-      <w:r>
-        <w:rPr>
-          <w:color w:val="70AD47" w:themeColor="accent6"/>
-        </w:rPr>
-        <w:t>The hall number uniquely identifies each room in all of the halls controlled by the accommodation office, and is used when renting a room to a student. The UWE Bristol Accommodation Services allow students re</w:t>
+        <w:t>and reviews applications for future bookings</w:t>
+      </w:r>
+      <w:r>
+        <w:rPr>
+          <w:color w:val="ED7D31" w:themeColor="accent2"/>
+        </w:rPr>
+        <w:t xml:space="preserve">. </w:t>
+      </w:r>
+      <w:r>
+        <w:rPr>
+          <w:color w:val="70AD47" w:themeColor="accent6"/>
+        </w:rPr>
+        <w:t>The hall manager can edit and view room details. The view should show all the detailed information about a single room in a hall, including its room number, room status (namely, oc</w:t>
       </w:r>
       <w:bookmarkStart w:id="0" w:name="_GoBack"/>
       <w:bookmarkEnd w:id="0"/>
@@ -64,63 +117,7 @@
         <w:rPr>
           <w:color w:val="70AD47" w:themeColor="accent6"/>
         </w:rPr>
-        <w:t xml:space="preserve">nting rooms for the entire 12-month academic year from </w:t>
-      </w:r>
-      <w:r>
-        <w:rPr>
-          <w:color w:val="FF0000"/>
-        </w:rPr>
-        <w:t>September to August</w:t>
-      </w:r>
-      <w:r>
-        <w:rPr>
-          <w:color w:val="70AD47" w:themeColor="accent6"/>
-        </w:rPr>
-        <w:t xml:space="preserve">. Each individual rental agreement between a student and the accommodation office is uniquely identified using a lease number. The data stored on each lease includes the lease number, duration of the lease (in months), </w:t>
-      </w:r>
-      <w:proofErr w:type="gramStart"/>
-      <w:r>
-        <w:rPr>
-          <w:color w:val="70AD47" w:themeColor="accent6"/>
-        </w:rPr>
-        <w:t>address</w:t>
-      </w:r>
-      <w:proofErr w:type="gramEnd"/>
-      <w:r>
-        <w:rPr>
-          <w:color w:val="70AD47" w:themeColor="accent6"/>
-        </w:rPr>
-        <w:t xml:space="preserve"> details of the hall, room number, student’s name and ID number.</w:t>
-      </w:r>
-      <w:r>
-        <w:t xml:space="preserve"> </w:t>
-      </w:r>
-      <w:r>
-        <w:rPr>
-          <w:color w:val="70AD47" w:themeColor="accent6"/>
-        </w:rPr>
-        <w:t>The room scheduling is coordinated by the hall manager. That is, the hall manager generates and maintains the room schedule, keeps a record of all the students staying in the halls</w:t>
-      </w:r>
-      <w:r>
-        <w:t xml:space="preserve"> </w:t>
-      </w:r>
-      <w:r>
-        <w:rPr>
-          <w:color w:val="FF0000"/>
-        </w:rPr>
-        <w:t>and reviews applications for future bookings</w:t>
-      </w:r>
-      <w:r>
-        <w:rPr>
-          <w:color w:val="ED7D31" w:themeColor="accent2"/>
-        </w:rPr>
-        <w:t xml:space="preserve">. </w:t>
-      </w:r>
-      <w:r>
-        <w:rPr>
-          <w:color w:val="70AD47" w:themeColor="accent6"/>
-        </w:rPr>
-        <w:t xml:space="preserve">The hall manager can edit and view room details. The view should show all the detailed information about a single room in a hall, including its room number, room status (namely, occupied or unoccupied), </w:t>
+        <w:t xml:space="preserve">cupied or unoccupied), </w:t>
       </w:r>
       <w:r>
         <w:rPr>

</xml_diff>

<commit_message>
admin panel update, need to add edit rooms and sanitise inputs to make sure hall id exists
</commit_message>
<xml_diff>
--- a/Documentation/TODO.docx
+++ b/Documentation/TODO.docx
@@ -1,6 +1,6 @@
 
 <file path=word/document.xml><?xml version="1.0" encoding="utf-8"?>
-<w:document xmlns:wpc="http://schemas.microsoft.com/office/word/2010/wordprocessingCanvas" xmlns:mc="http://schemas.openxmlformats.org/markup-compatibility/2006" xmlns:o="urn:schemas-microsoft-com:office:office" xmlns:r="http://schemas.openxmlformats.org/officeDocument/2006/relationships" xmlns:m="http://schemas.openxmlformats.org/officeDocument/2006/math" xmlns:v="urn:schemas-microsoft-com:vml" xmlns:wp14="http://schemas.microsoft.com/office/word/2010/wordprocessingDrawing" xmlns:wp="http://schemas.openxmlformats.org/drawingml/2006/wordprocessingDrawing" xmlns:w10="urn:schemas-microsoft-com:office:word" xmlns:w="http://schemas.openxmlformats.org/wordprocessingml/2006/main" xmlns:w14="http://schemas.microsoft.com/office/word/2010/wordml" xmlns:w15="http://schemas.microsoft.com/office/word/2012/wordml" xmlns:wpg="http://schemas.microsoft.com/office/word/2010/wordprocessingGroup" xmlns:wpi="http://schemas.microsoft.com/office/word/2010/wordprocessingInk" xmlns:wne="http://schemas.microsoft.com/office/word/2006/wordml" xmlns:wps="http://schemas.microsoft.com/office/word/2010/wordprocessingShape" mc:Ignorable="w14 w15 wp14">
+<w:document xmlns:wpc="http://schemas.microsoft.com/office/word/2010/wordprocessingCanvas" xmlns:cx="http://schemas.microsoft.com/office/drawing/2014/chartex" xmlns:cx1="http://schemas.microsoft.com/office/drawing/2015/9/8/chartex" xmlns:mc="http://schemas.openxmlformats.org/markup-compatibility/2006" xmlns:o="urn:schemas-microsoft-com:office:office" xmlns:r="http://schemas.openxmlformats.org/officeDocument/2006/relationships" xmlns:m="http://schemas.openxmlformats.org/officeDocument/2006/math" xmlns:v="urn:schemas-microsoft-com:vml" xmlns:wp14="http://schemas.microsoft.com/office/word/2010/wordprocessingDrawing" xmlns:wp="http://schemas.openxmlformats.org/drawingml/2006/wordprocessingDrawing" xmlns:w10="urn:schemas-microsoft-com:office:word" xmlns:w="http://schemas.openxmlformats.org/wordprocessingml/2006/main" xmlns:w14="http://schemas.microsoft.com/office/word/2010/wordml" xmlns:w15="http://schemas.microsoft.com/office/word/2012/wordml" xmlns:w16se="http://schemas.microsoft.com/office/word/2015/wordml/symex" xmlns:wpg="http://schemas.microsoft.com/office/word/2010/wordprocessingGroup" xmlns:wpi="http://schemas.microsoft.com/office/word/2010/wordprocessingInk" xmlns:wne="http://schemas.microsoft.com/office/word/2006/wordml" xmlns:wps="http://schemas.microsoft.com/office/word/2010/wordprocessingShape" mc:Ignorable="w14 w15 w16se wp14">
   <w:body>
     <w:p>
       <w:pPr>
@@ -33,52 +33,38 @@
         <w:rPr>
           <w:color w:val="70AD47" w:themeColor="accent6"/>
         </w:rPr>
-        <w:t xml:space="preserve">The halls provide only single </w:t>
+        <w:t xml:space="preserve">The halls provide only single rooms which have a room number and monthly rent rate. The total number of rooms provided by the accommodation office should also be available. </w:t>
+      </w:r>
+      <w:r>
+        <w:rPr>
+          <w:color w:val="70AD47" w:themeColor="accent6"/>
+        </w:rPr>
+        <w:t xml:space="preserve">The hall number uniquely identifies each room in all of the halls controlled by the accommodation office, and is used when renting a room to a student. The UWE Bristol Accommodation Services allow students renting rooms for the entire 12-month academic year from </w:t>
+      </w:r>
+      <w:r>
+        <w:rPr>
+          <w:color w:val="70AD47" w:themeColor="accent6"/>
+        </w:rPr>
+        <w:t>September to August</w:t>
+      </w:r>
+      <w:r>
+        <w:rPr>
+          <w:color w:val="70AD47" w:themeColor="accent6"/>
+        </w:rPr>
+        <w:t xml:space="preserve">. Each individual rental agreement between a student and the accommodation office is uniquely identified using a lease number. The data stored on each lease includes the lease number, duration of the lease (in months), </w:t>
       </w:r>
       <w:proofErr w:type="gramStart"/>
       <w:r>
         <w:rPr>
           <w:color w:val="70AD47" w:themeColor="accent6"/>
         </w:rPr>
-        <w:t>rooms which</w:t>
+        <w:t>address</w:t>
       </w:r>
       <w:proofErr w:type="gramEnd"/>
       <w:r>
         <w:rPr>
           <w:color w:val="70AD47" w:themeColor="accent6"/>
         </w:rPr>
-        <w:t xml:space="preserve"> have a room number and monthly rent rate. The total number of rooms provided by the accommodation office should also be available. </w:t>
-      </w:r>
-      <w:r>
-        <w:rPr>
-          <w:color w:val="70AD47" w:themeColor="accent6"/>
-        </w:rPr>
-        <w:t xml:space="preserve">The hall number uniquely identifies each room in all of the halls controlled by the accommodation office, and is used when renting a room to a student. The UWE Bristol Accommodation Services allow students renting rooms for the entire 12-month academic year from </w:t>
-      </w:r>
-      <w:r>
-        <w:rPr>
-          <w:color w:val="70AD47" w:themeColor="accent6"/>
-        </w:rPr>
-        <w:t>September to August</w:t>
-      </w:r>
-      <w:r>
-        <w:rPr>
-          <w:color w:val="70AD47" w:themeColor="accent6"/>
-        </w:rPr>
-        <w:t xml:space="preserve">. Each individual rental agreement between a student and the accommodation office is uniquely identified using a lease number. The data stored on each lease includes the lease number, duration of the lease (in months), </w:t>
-      </w:r>
-      <w:proofErr w:type="gramStart"/>
-      <w:r>
-        <w:rPr>
-          <w:color w:val="70AD47" w:themeColor="accent6"/>
-        </w:rPr>
-        <w:t>address</w:t>
-      </w:r>
-      <w:proofErr w:type="gramEnd"/>
-      <w:r>
-        <w:rPr>
-          <w:color w:val="70AD47" w:themeColor="accent6"/>
-        </w:rPr>
         <w:t xml:space="preserve"> details of the hall, room number, student’s name and ID number.</w:t>
       </w:r>
       <w:r>
@@ -95,21 +81,15 @@
       </w:r>
       <w:r>
         <w:rPr>
-          <w:color w:val="FF0000"/>
-        </w:rPr>
-        <w:t>and reviews applications for future bookings</w:t>
-      </w:r>
-      <w:r>
-        <w:rPr>
-          <w:color w:val="ED7D31" w:themeColor="accent2"/>
-        </w:rPr>
-        <w:t xml:space="preserve">. </w:t>
-      </w:r>
-      <w:r>
-        <w:rPr>
-          <w:color w:val="70AD47" w:themeColor="accent6"/>
-        </w:rPr>
-        <w:t>The hall manager can edit and view room details. The view should show all the detailed information about a single room in a hall, including its room number, room status (namely, oc</w:t>
+          <w:color w:val="70AD47" w:themeColor="accent6"/>
+        </w:rPr>
+        <w:t xml:space="preserve">and reviews applications for future bookings. </w:t>
+      </w:r>
+      <w:r>
+        <w:rPr>
+          <w:color w:val="70AD47" w:themeColor="accent6"/>
+        </w:rPr>
+        <w:t xml:space="preserve">The hall manager can edit and view room details. The view should show </w:t>
       </w:r>
       <w:bookmarkStart w:id="0" w:name="_GoBack"/>
       <w:bookmarkEnd w:id="0"/>
@@ -117,7 +97,7 @@
         <w:rPr>
           <w:color w:val="70AD47" w:themeColor="accent6"/>
         </w:rPr>
-        <w:t xml:space="preserve">cupied or unoccupied), </w:t>
+        <w:t xml:space="preserve">all the detailed information about a single room in a hall, including its room number, room status (namely, occupied or unoccupied), </w:t>
       </w:r>
       <w:r>
         <w:rPr>
@@ -135,68 +115,19 @@
         <w:rPr>
           <w:color w:val="70AD47" w:themeColor="accent6"/>
         </w:rPr>
-        <w:t xml:space="preserve">The hall manager should be able to determine from this description whether a particular room is available and its suitability for a UFCFB6-30-2-group coursework Session 2017/18 </w:t>
-      </w:r>
-      <w:proofErr w:type="gramStart"/>
-      <w:r>
-        <w:rPr>
-          <w:color w:val="70AD47" w:themeColor="accent6"/>
-        </w:rPr>
-        <w:t>3</w:t>
-      </w:r>
-      <w:proofErr w:type="gramEnd"/>
-      <w:r>
-        <w:rPr>
-          <w:color w:val="70AD47" w:themeColor="accent6"/>
-        </w:rPr>
-        <w:t xml:space="preserve"> new student to occupy. On the other hand, a warden can view the room details but he has limited editing privileges and can only change a room’s cleaning </w:t>
-      </w:r>
-      <w:proofErr w:type="gramStart"/>
-      <w:r>
-        <w:rPr>
-          <w:color w:val="70AD47" w:themeColor="accent6"/>
-        </w:rPr>
-        <w:t>status which</w:t>
-      </w:r>
-      <w:proofErr w:type="gramEnd"/>
-      <w:r>
-        <w:rPr>
-          <w:color w:val="70AD47" w:themeColor="accent6"/>
-        </w:rPr>
-        <w:t xml:space="preserve"> can be “clean”, “dirty”, or </w:t>
-      </w:r>
-      <w:r>
-        <w:rPr>
-          <w:b/>
-          <w:color w:val="FF0000"/>
-        </w:rPr>
-        <w:t>“off-line”.</w:t>
-      </w:r>
-      <w:r>
-        <w:rPr>
-          <w:color w:val="FF0000"/>
-        </w:rPr>
-        <w:t xml:space="preserve"> </w:t>
-      </w:r>
-      <w:r>
-        <w:rPr>
-          <w:color w:val="70AD47" w:themeColor="accent6"/>
-        </w:rPr>
-        <w:t xml:space="preserve">An off-line room is one that cannot be occupied because it requires maintenance beyond a normal cleaning. You are the leader of a team of three developers who have been asked to design and implement a </w:t>
-      </w:r>
-      <w:proofErr w:type="gramStart"/>
-      <w:r>
-        <w:rPr>
-          <w:color w:val="70AD47" w:themeColor="accent6"/>
-        </w:rPr>
-        <w:t>system which</w:t>
-      </w:r>
-      <w:proofErr w:type="gramEnd"/>
-      <w:r>
-        <w:rPr>
-          <w:color w:val="70AD47" w:themeColor="accent6"/>
-        </w:rPr>
-        <w:t xml:space="preserve"> enables the hall manager and wardens to schedule hall activities and keep track of the hall rooms in a simpler and easier way.</w:t>
+        <w:t xml:space="preserve">The hall manager should be able to determine from this description whether a particular room is available and its suitability for a UFCFB6-30-2-group coursework Session 2017/18 3 new student to occupy. On the other hand, a warden can view the room details but he has limited editing privileges and can only change a room’s cleaning status which can be “clean”, “dirty”, or </w:t>
+      </w:r>
+      <w:r>
+        <w:rPr>
+          <w:color w:val="70AD47" w:themeColor="accent6"/>
+        </w:rPr>
+        <w:t xml:space="preserve">“off-line”. </w:t>
+      </w:r>
+      <w:r>
+        <w:rPr>
+          <w:color w:val="70AD47" w:themeColor="accent6"/>
+        </w:rPr>
+        <w:t>An off-line room is one that cannot be occupied because it requires maintenance beyond a normal cleaning. You are the leader of a team of three developers who have been asked to design and implement a system which enables the hall manager and wardens to schedule hall activities and keep track of the hall rooms in a simpler and easier way.</w:t>
       </w:r>
     </w:p>
     <w:sectPr>
@@ -210,7 +141,7 @@
 </file>
 
 <file path=word/styles.xml><?xml version="1.0" encoding="utf-8"?>
-<w:styles xmlns:mc="http://schemas.openxmlformats.org/markup-compatibility/2006" xmlns:r="http://schemas.openxmlformats.org/officeDocument/2006/relationships" xmlns:w="http://schemas.openxmlformats.org/wordprocessingml/2006/main" xmlns:w14="http://schemas.microsoft.com/office/word/2010/wordml" xmlns:w15="http://schemas.microsoft.com/office/word/2012/wordml" mc:Ignorable="w14 w15">
+<w:styles xmlns:mc="http://schemas.openxmlformats.org/markup-compatibility/2006" xmlns:r="http://schemas.openxmlformats.org/officeDocument/2006/relationships" xmlns:w="http://schemas.openxmlformats.org/wordprocessingml/2006/main" xmlns:w14="http://schemas.microsoft.com/office/word/2010/wordml" xmlns:w15="http://schemas.microsoft.com/office/word/2012/wordml" xmlns:w16se="http://schemas.microsoft.com/office/word/2015/wordml/symex" mc:Ignorable="w14 w15 w16se">
   <w:docDefaults>
     <w:rPrDefault>
       <w:rPr>

</xml_diff>